<commit_message>
Adaptive Auto Layout Answers
</commit_message>
<xml_diff>
--- a/Adaptive Auto Layout Questions.docx
+++ b/Adaptive Auto Layout Questions.docx
@@ -7,67 +7,111 @@
         <w:autoSpaceDE w:val="0"/>
         <w:autoSpaceDN w:val="0"/>
         <w:adjustRightInd w:val="0"/>
-        <w:rPr>
-          <w:rFonts w:ascii="Times New Roman" w:hAnsi="Times New Roman" w:cs="Times New Roman"/>
-          <w:color w:val="24292E"/>
-          <w:sz w:val="16"/>
-          <w:szCs w:val="16"/>
-        </w:rPr>
-      </w:pPr>
-      <w:r>
-        <w:rPr>
-          <w:rFonts w:ascii="Times New Roman" w:hAnsi="Times New Roman" w:cs="Times New Roman"/>
-          <w:color w:val="24292E"/>
-          <w:sz w:val="16"/>
-          <w:szCs w:val="16"/>
+        <w:jc w:val="center"/>
+        <w:rPr>
+          <w:rFonts w:ascii="Times New Roman" w:hAnsi="Times New Roman" w:cs="Times New Roman"/>
+          <w:color w:val="24292E"/>
+          <w:sz w:val="28"/>
+          <w:szCs w:val="28"/>
+        </w:rPr>
+      </w:pPr>
+      <w:r>
+        <w:rPr>
+          <w:rFonts w:ascii="Times New Roman" w:hAnsi="Times New Roman" w:cs="Times New Roman"/>
+          <w:color w:val="24292E"/>
+          <w:sz w:val="28"/>
+          <w:szCs w:val="28"/>
         </w:rPr>
         <w:t>Adaptive Auto Layout Questions</w:t>
       </w:r>
-      <w:bookmarkStart w:id="0" w:name="_GoBack"/>
-      <w:bookmarkEnd w:id="0"/>
     </w:p>
     <w:p>
       <w:pPr>
         <w:autoSpaceDE w:val="0"/>
         <w:autoSpaceDN w:val="0"/>
         <w:adjustRightInd w:val="0"/>
-        <w:rPr>
-          <w:rFonts w:ascii="Times New Roman" w:hAnsi="Times New Roman" w:cs="Times New Roman"/>
-          <w:color w:val="24292E"/>
-          <w:sz w:val="16"/>
-          <w:szCs w:val="16"/>
-        </w:rPr>
-      </w:pPr>
-      <w:r>
-        <w:rPr>
-          <w:rFonts w:ascii="Times New Roman" w:hAnsi="Times New Roman" w:cs="Times New Roman"/>
-          <w:color w:val="24292E"/>
-          <w:sz w:val="16"/>
-          <w:szCs w:val="16"/>
-        </w:rPr>
-        <w:t>What is auto layout and why do iOS developers use it?</w:t>
-      </w:r>
-    </w:p>
-    <w:p>
-      <w:pPr>
+        <w:jc w:val="center"/>
+        <w:rPr>
+          <w:rFonts w:ascii="Times New Roman" w:hAnsi="Times New Roman" w:cs="Times New Roman"/>
+          <w:color w:val="24292E"/>
+          <w:sz w:val="28"/>
+          <w:szCs w:val="28"/>
+        </w:rPr>
+      </w:pPr>
+    </w:p>
+    <w:p>
+      <w:pPr>
+        <w:pStyle w:val="ListParagraph"/>
+        <w:numPr>
+          <w:ilvl w:val="0"/>
+          <w:numId w:val="1"/>
+        </w:numPr>
         <w:autoSpaceDE w:val="0"/>
         <w:autoSpaceDN w:val="0"/>
         <w:adjustRightInd w:val="0"/>
         <w:rPr>
           <w:rFonts w:ascii="Times New Roman" w:hAnsi="Times New Roman" w:cs="Times New Roman"/>
           <w:color w:val="24292E"/>
-          <w:sz w:val="16"/>
-          <w:szCs w:val="16"/>
-        </w:rPr>
-      </w:pPr>
-      <w:r>
-        <w:rPr>
-          <w:rFonts w:ascii="Times New Roman" w:hAnsi="Times New Roman" w:cs="Times New Roman"/>
-          <w:color w:val="24292E"/>
-          <w:sz w:val="16"/>
-          <w:szCs w:val="16"/>
-        </w:rPr>
-        <w:t>What is a constraint? Are compression resistance and content hugging constraints?</w:t>
+          <w:sz w:val="28"/>
+          <w:szCs w:val="28"/>
+        </w:rPr>
+      </w:pPr>
+      <w:r>
+        <w:rPr>
+          <w:rFonts w:ascii="Times New Roman" w:hAnsi="Times New Roman" w:cs="Times New Roman"/>
+          <w:color w:val="24292E"/>
+          <w:sz w:val="28"/>
+          <w:szCs w:val="28"/>
+        </w:rPr>
+        <w:t>What is auto layout and why do iOS developers use it?</w:t>
+      </w:r>
+    </w:p>
+    <w:p>
+      <w:pPr>
+        <w:pStyle w:val="ListParagraph"/>
+        <w:numPr>
+          <w:ilvl w:val="1"/>
+          <w:numId w:val="1"/>
+        </w:numPr>
+        <w:rPr>
+          <w:rFonts w:ascii="Times New Roman" w:eastAsia="Times New Roman" w:hAnsi="Times New Roman" w:cs="Times New Roman"/>
+          <w:sz w:val="28"/>
+          <w:szCs w:val="28"/>
+        </w:rPr>
+      </w:pPr>
+      <w:r>
+        <w:rPr>
+          <w:rFonts w:ascii="Times New Roman" w:eastAsia="Times New Roman" w:hAnsi="Times New Roman" w:cs="Times New Roman"/>
+          <w:bCs/>
+          <w:sz w:val="28"/>
+          <w:szCs w:val="28"/>
+        </w:rPr>
+        <w:t>Auto Layout</w:t>
+      </w:r>
+      <w:r>
+        <w:rPr>
+          <w:rFonts w:ascii="Times New Roman" w:eastAsia="Times New Roman" w:hAnsi="Times New Roman" w:cs="Times New Roman"/>
+          <w:sz w:val="28"/>
+          <w:szCs w:val="28"/>
+        </w:rPr>
+        <w:t xml:space="preserve"> is a constraint-based </w:t>
+      </w:r>
+      <w:r>
+        <w:rPr>
+          <w:rFonts w:ascii="Times New Roman" w:eastAsia="Times New Roman" w:hAnsi="Times New Roman" w:cs="Times New Roman"/>
+          <w:bCs/>
+          <w:sz w:val="28"/>
+          <w:szCs w:val="28"/>
+        </w:rPr>
+        <w:t>layout</w:t>
+      </w:r>
+      <w:r>
+        <w:rPr>
+          <w:rFonts w:ascii="Times New Roman" w:eastAsia="Times New Roman" w:hAnsi="Times New Roman" w:cs="Times New Roman"/>
+          <w:sz w:val="28"/>
+          <w:szCs w:val="28"/>
+        </w:rPr>
+        <w:t xml:space="preserve"> system. It allows developers to create an adaptive interface that responds appropriately to changes in screen size and device orientation</w:t>
       </w:r>
     </w:p>
     <w:p>
@@ -78,49 +122,394 @@
         <w:rPr>
           <w:rFonts w:ascii="Times New Roman" w:hAnsi="Times New Roman" w:cs="Times New Roman"/>
           <w:color w:val="24292E"/>
-          <w:sz w:val="16"/>
-          <w:szCs w:val="16"/>
-        </w:rPr>
-      </w:pPr>
-      <w:r>
-        <w:rPr>
-          <w:rFonts w:ascii="Times New Roman" w:hAnsi="Times New Roman" w:cs="Times New Roman"/>
-          <w:color w:val="24292E"/>
-          <w:sz w:val="16"/>
-          <w:szCs w:val="16"/>
-        </w:rPr>
-        <w:t>What role does priority play? When do you adjust priority?</w:t>
-      </w:r>
-    </w:p>
-    <w:p>
-      <w:pPr>
+          <w:sz w:val="28"/>
+          <w:szCs w:val="28"/>
+        </w:rPr>
+      </w:pPr>
+    </w:p>
+    <w:p>
+      <w:pPr>
+        <w:pStyle w:val="ListParagraph"/>
+        <w:numPr>
+          <w:ilvl w:val="0"/>
+          <w:numId w:val="1"/>
+        </w:numPr>
         <w:autoSpaceDE w:val="0"/>
         <w:autoSpaceDN w:val="0"/>
         <w:adjustRightInd w:val="0"/>
         <w:rPr>
           <w:rFonts w:ascii="Times New Roman" w:hAnsi="Times New Roman" w:cs="Times New Roman"/>
           <w:color w:val="24292E"/>
-          <w:sz w:val="16"/>
-          <w:szCs w:val="16"/>
-        </w:rPr>
-      </w:pPr>
-      <w:r>
-        <w:rPr>
-          <w:rFonts w:ascii="Times New Roman" w:hAnsi="Times New Roman" w:cs="Times New Roman"/>
-          <w:color w:val="24292E"/>
-          <w:sz w:val="16"/>
-          <w:szCs w:val="16"/>
+          <w:sz w:val="28"/>
+          <w:szCs w:val="28"/>
+        </w:rPr>
+      </w:pPr>
+      <w:r>
+        <w:rPr>
+          <w:rFonts w:ascii="Times New Roman" w:hAnsi="Times New Roman" w:cs="Times New Roman"/>
+          <w:color w:val="24292E"/>
+          <w:sz w:val="28"/>
+          <w:szCs w:val="28"/>
+        </w:rPr>
+        <w:t>What is a constraint? Are compression resistance and content hugging constraints?</w:t>
+      </w:r>
+    </w:p>
+    <w:p>
+      <w:pPr>
+        <w:pStyle w:val="ListParagraph"/>
+        <w:numPr>
+          <w:ilvl w:val="1"/>
+          <w:numId w:val="1"/>
+        </w:numPr>
+        <w:autoSpaceDE w:val="0"/>
+        <w:autoSpaceDN w:val="0"/>
+        <w:adjustRightInd w:val="0"/>
+        <w:rPr>
+          <w:rFonts w:ascii="Times New Roman" w:hAnsi="Times New Roman" w:cs="Times New Roman"/>
+          <w:color w:val="24292E"/>
+          <w:sz w:val="28"/>
+          <w:szCs w:val="28"/>
+        </w:rPr>
+      </w:pPr>
+      <w:r>
+        <w:rPr>
+          <w:rFonts w:ascii="Times New Roman" w:hAnsi="Times New Roman" w:cs="Times New Roman"/>
+          <w:color w:val="24292E"/>
+          <w:sz w:val="28"/>
+          <w:szCs w:val="28"/>
+        </w:rPr>
+        <w:t>A constraint is a</w:t>
+      </w:r>
+      <w:r>
+        <w:rPr>
+          <w:rFonts w:ascii="Times New Roman" w:eastAsia="Times New Roman" w:hAnsi="Times New Roman" w:cs="Times New Roman"/>
+          <w:sz w:val="28"/>
+          <w:szCs w:val="28"/>
+        </w:rPr>
+        <w:t xml:space="preserve"> relationship between two user interface objects that must be satisfied by the constraint-based layout system. </w:t>
+      </w:r>
+      <w:r>
+        <w:rPr>
+          <w:rFonts w:ascii="Times New Roman" w:eastAsia="Times New Roman" w:hAnsi="Times New Roman" w:cs="Times New Roman"/>
+          <w:sz w:val="28"/>
+          <w:szCs w:val="28"/>
+        </w:rPr>
+        <w:t>Content hugging –</w:t>
+      </w:r>
+    </w:p>
+    <w:p>
+      <w:pPr>
+        <w:pStyle w:val="ListParagraph"/>
+        <w:numPr>
+          <w:ilvl w:val="1"/>
+          <w:numId w:val="1"/>
+        </w:numPr>
+        <w:autoSpaceDE w:val="0"/>
+        <w:autoSpaceDN w:val="0"/>
+        <w:adjustRightInd w:val="0"/>
+        <w:rPr>
+          <w:rFonts w:ascii="Times New Roman" w:hAnsi="Times New Roman" w:cs="Times New Roman"/>
+          <w:color w:val="24292E"/>
+          <w:sz w:val="28"/>
+          <w:szCs w:val="28"/>
+        </w:rPr>
+      </w:pPr>
+      <w:r>
+        <w:rPr>
+          <w:rFonts w:ascii="Times New Roman" w:hAnsi="Times New Roman" w:cs="Times New Roman"/>
+          <w:color w:val="24292E"/>
+          <w:sz w:val="28"/>
+          <w:szCs w:val="28"/>
+        </w:rPr>
+        <w:t xml:space="preserve">Content hugging - </w:t>
+      </w:r>
+      <w:r>
+        <w:rPr>
+          <w:rFonts w:ascii="Times New Roman" w:eastAsia="Times New Roman" w:hAnsi="Times New Roman" w:cs="Times New Roman"/>
+          <w:sz w:val="28"/>
+          <w:szCs w:val="28"/>
+        </w:rPr>
+        <w:t>s</w:t>
+      </w:r>
+      <w:r>
+        <w:rPr>
+          <w:rFonts w:ascii="Times New Roman" w:eastAsia="Times New Roman" w:hAnsi="Times New Roman" w:cs="Times New Roman"/>
+          <w:sz w:val="28"/>
+          <w:szCs w:val="28"/>
+        </w:rPr>
+        <w:t>ets the priority with which a view resists being made larger than its intrinsic size. Setting a larger value to this priority indicates that we don’t want the view to grow larger than its content.</w:t>
+      </w:r>
+    </w:p>
+    <w:p>
+      <w:pPr>
+        <w:pStyle w:val="ListParagraph"/>
+        <w:numPr>
+          <w:ilvl w:val="1"/>
+          <w:numId w:val="1"/>
+        </w:numPr>
+        <w:autoSpaceDE w:val="0"/>
+        <w:autoSpaceDN w:val="0"/>
+        <w:adjustRightInd w:val="0"/>
+        <w:rPr>
+          <w:rFonts w:ascii="Times New Roman" w:hAnsi="Times New Roman" w:cs="Times New Roman"/>
+          <w:color w:val="24292E"/>
+          <w:sz w:val="28"/>
+          <w:szCs w:val="28"/>
+        </w:rPr>
+      </w:pPr>
+      <w:r>
+        <w:rPr>
+          <w:rFonts w:ascii="Times New Roman" w:hAnsi="Times New Roman" w:cs="Times New Roman"/>
+          <w:color w:val="24292E"/>
+          <w:sz w:val="28"/>
+          <w:szCs w:val="28"/>
+        </w:rPr>
+        <w:t xml:space="preserve">Compression resistance - </w:t>
+      </w:r>
+      <w:r>
+        <w:rPr>
+          <w:rFonts w:ascii="Times New Roman" w:eastAsia="Times New Roman" w:hAnsi="Times New Roman" w:cs="Times New Roman"/>
+          <w:sz w:val="28"/>
+          <w:szCs w:val="28"/>
+        </w:rPr>
+        <w:t>s</w:t>
+      </w:r>
+      <w:r>
+        <w:rPr>
+          <w:rFonts w:ascii="Times New Roman" w:eastAsia="Times New Roman" w:hAnsi="Times New Roman" w:cs="Times New Roman"/>
+          <w:sz w:val="28"/>
+          <w:szCs w:val="28"/>
+        </w:rPr>
+        <w:t>ets the priority with which a view resists being made smaller than its intrinsic size. Setting a higher value means that we don’t want the view to shrink smaller than the intrinsic content size.</w:t>
+      </w:r>
+    </w:p>
+    <w:p>
+      <w:pPr>
+        <w:pStyle w:val="ListParagraph"/>
+        <w:autoSpaceDE w:val="0"/>
+        <w:autoSpaceDN w:val="0"/>
+        <w:adjustRightInd w:val="0"/>
+        <w:ind w:left="1440"/>
+        <w:rPr>
+          <w:rFonts w:ascii="Times New Roman" w:hAnsi="Times New Roman" w:cs="Times New Roman"/>
+          <w:color w:val="24292E"/>
+          <w:sz w:val="28"/>
+          <w:szCs w:val="28"/>
+        </w:rPr>
+      </w:pPr>
+    </w:p>
+    <w:p>
+      <w:pPr>
+        <w:pStyle w:val="ListParagraph"/>
+        <w:numPr>
+          <w:ilvl w:val="0"/>
+          <w:numId w:val="1"/>
+        </w:numPr>
+        <w:autoSpaceDE w:val="0"/>
+        <w:autoSpaceDN w:val="0"/>
+        <w:adjustRightInd w:val="0"/>
+        <w:rPr>
+          <w:rFonts w:ascii="Times New Roman" w:hAnsi="Times New Roman" w:cs="Times New Roman"/>
+          <w:color w:val="24292E"/>
+          <w:sz w:val="28"/>
+          <w:szCs w:val="28"/>
+        </w:rPr>
+      </w:pPr>
+      <w:r>
+        <w:rPr>
+          <w:rFonts w:ascii="Times New Roman" w:hAnsi="Times New Roman" w:cs="Times New Roman"/>
+          <w:color w:val="24292E"/>
+          <w:sz w:val="28"/>
+          <w:szCs w:val="28"/>
+        </w:rPr>
+        <w:t>What role does priority play? When do you adjust priority?</w:t>
+      </w:r>
+    </w:p>
+    <w:p>
+      <w:pPr>
+        <w:pStyle w:val="ListParagraph"/>
+        <w:numPr>
+          <w:ilvl w:val="1"/>
+          <w:numId w:val="1"/>
+        </w:numPr>
+        <w:autoSpaceDE w:val="0"/>
+        <w:autoSpaceDN w:val="0"/>
+        <w:adjustRightInd w:val="0"/>
+        <w:rPr>
+          <w:rFonts w:ascii="Times New Roman" w:hAnsi="Times New Roman" w:cs="Times New Roman"/>
+          <w:color w:val="24292E"/>
+          <w:sz w:val="28"/>
+          <w:szCs w:val="28"/>
+        </w:rPr>
+      </w:pPr>
+      <w:r>
+        <w:rPr>
+          <w:rFonts w:ascii="Times New Roman" w:hAnsi="Times New Roman" w:cs="Times New Roman"/>
+          <w:color w:val="24292E"/>
+          <w:sz w:val="28"/>
+          <w:szCs w:val="28"/>
+        </w:rPr>
+        <w:t xml:space="preserve">Priority sets the order of which constraints should be </w:t>
+      </w:r>
+      <w:r>
+        <w:rPr>
+          <w:rFonts w:ascii="Times New Roman" w:hAnsi="Times New Roman" w:cs="Times New Roman"/>
+          <w:color w:val="24292E"/>
+          <w:sz w:val="28"/>
+          <w:szCs w:val="28"/>
+        </w:rPr>
+        <w:t>fulfilled</w:t>
+      </w:r>
+      <w:r>
+        <w:rPr>
+          <w:rFonts w:ascii="Times New Roman" w:hAnsi="Times New Roman" w:cs="Times New Roman"/>
+          <w:color w:val="24292E"/>
+          <w:sz w:val="28"/>
+          <w:szCs w:val="28"/>
+        </w:rPr>
+        <w:t xml:space="preserve"> first.</w:t>
+      </w:r>
+      <w:r>
+        <w:rPr>
+          <w:rFonts w:ascii="Times New Roman" w:hAnsi="Times New Roman" w:cs="Times New Roman"/>
+          <w:color w:val="24292E"/>
+          <w:sz w:val="28"/>
+          <w:szCs w:val="28"/>
+        </w:rPr>
+        <w:t xml:space="preserve"> You should adjust the priority anytime you have a priority or when a confliction of constraints occurs.</w:t>
+      </w:r>
+    </w:p>
+    <w:p>
+      <w:pPr>
+        <w:pStyle w:val="ListParagraph"/>
+        <w:autoSpaceDE w:val="0"/>
+        <w:autoSpaceDN w:val="0"/>
+        <w:adjustRightInd w:val="0"/>
+        <w:ind w:left="1440"/>
+        <w:rPr>
+          <w:rFonts w:ascii="Times New Roman" w:hAnsi="Times New Roman" w:cs="Times New Roman"/>
+          <w:color w:val="24292E"/>
+          <w:sz w:val="28"/>
+          <w:szCs w:val="28"/>
+        </w:rPr>
+      </w:pPr>
+    </w:p>
+    <w:p>
+      <w:pPr>
+        <w:pStyle w:val="ListParagraph"/>
+        <w:numPr>
+          <w:ilvl w:val="0"/>
+          <w:numId w:val="1"/>
+        </w:numPr>
+        <w:autoSpaceDE w:val="0"/>
+        <w:autoSpaceDN w:val="0"/>
+        <w:adjustRightInd w:val="0"/>
+        <w:rPr>
+          <w:rFonts w:ascii="Times New Roman" w:hAnsi="Times New Roman" w:cs="Times New Roman"/>
+          <w:color w:val="24292E"/>
+          <w:sz w:val="28"/>
+          <w:szCs w:val="28"/>
+        </w:rPr>
+      </w:pPr>
+      <w:r>
+        <w:rPr>
+          <w:rFonts w:ascii="Times New Roman" w:hAnsi="Times New Roman" w:cs="Times New Roman"/>
+          <w:color w:val="24292E"/>
+          <w:sz w:val="28"/>
+          <w:szCs w:val="28"/>
         </w:rPr>
         <w:t>When should you use stack views? What advantages do stack views offer?</w:t>
       </w:r>
     </w:p>
     <w:p>
-      <w:r>
-        <w:rPr>
-          <w:rFonts w:ascii="Times New Roman" w:hAnsi="Times New Roman" w:cs="Times New Roman"/>
-          <w:color w:val="24292E"/>
-          <w:sz w:val="16"/>
-          <w:szCs w:val="16"/>
+      <w:pPr>
+        <w:pStyle w:val="ListParagraph"/>
+        <w:numPr>
+          <w:ilvl w:val="1"/>
+          <w:numId w:val="1"/>
+        </w:numPr>
+        <w:autoSpaceDE w:val="0"/>
+        <w:autoSpaceDN w:val="0"/>
+        <w:adjustRightInd w:val="0"/>
+        <w:rPr>
+          <w:rFonts w:ascii="Times New Roman" w:hAnsi="Times New Roman" w:cs="Times New Roman"/>
+          <w:color w:val="24292E"/>
+          <w:sz w:val="28"/>
+          <w:szCs w:val="28"/>
+        </w:rPr>
+      </w:pPr>
+      <w:r>
+        <w:rPr>
+          <w:rFonts w:ascii="Times New Roman" w:hAnsi="Times New Roman" w:cs="Times New Roman"/>
+          <w:color w:val="24292E"/>
+          <w:sz w:val="28"/>
+          <w:szCs w:val="28"/>
+        </w:rPr>
+        <w:t>You should use stack views as much as possible!</w:t>
+      </w:r>
+      <w:r>
+        <w:rPr>
+          <w:rFonts w:ascii="Times New Roman" w:hAnsi="Times New Roman" w:cs="Times New Roman"/>
+          <w:color w:val="24292E"/>
+          <w:sz w:val="28"/>
+          <w:szCs w:val="28"/>
+        </w:rPr>
+        <w:t xml:space="preserve"> What advantages do they offer: </w:t>
+      </w:r>
+      <w:proofErr w:type="gramStart"/>
+      <w:r>
+        <w:rPr>
+          <w:rFonts w:ascii="Times New Roman" w:hAnsi="Times New Roman" w:cs="Times New Roman"/>
+          <w:color w:val="24292E"/>
+          <w:sz w:val="28"/>
+          <w:szCs w:val="28"/>
+        </w:rPr>
+        <w:t>Everything.</w:t>
+      </w:r>
+      <w:proofErr w:type="gramEnd"/>
+      <w:r>
+        <w:rPr>
+          <w:rFonts w:ascii="Times New Roman" w:hAnsi="Times New Roman" w:cs="Times New Roman"/>
+          <w:color w:val="24292E"/>
+          <w:sz w:val="28"/>
+          <w:szCs w:val="28"/>
+        </w:rPr>
+        <w:t xml:space="preserve"> The allow an easy way to lay out a series of view horizontally or vertically.</w:t>
+      </w:r>
+    </w:p>
+    <w:p>
+      <w:pPr>
+        <w:pStyle w:val="ListParagraph"/>
+        <w:autoSpaceDE w:val="0"/>
+        <w:autoSpaceDN w:val="0"/>
+        <w:adjustRightInd w:val="0"/>
+        <w:ind w:left="1440"/>
+        <w:rPr>
+          <w:rFonts w:ascii="Times New Roman" w:hAnsi="Times New Roman" w:cs="Times New Roman"/>
+          <w:color w:val="24292E"/>
+          <w:sz w:val="28"/>
+          <w:szCs w:val="28"/>
+        </w:rPr>
+      </w:pPr>
+    </w:p>
+    <w:p>
+      <w:pPr>
+        <w:pStyle w:val="ListParagraph"/>
+        <w:numPr>
+          <w:ilvl w:val="0"/>
+          <w:numId w:val="1"/>
+        </w:numPr>
+        <w:rPr>
+          <w:sz w:val="28"/>
+          <w:szCs w:val="28"/>
+        </w:rPr>
+      </w:pPr>
+      <w:r>
+        <w:rPr>
+          <w:rFonts w:ascii="Times New Roman" w:hAnsi="Times New Roman" w:cs="Times New Roman"/>
+          <w:color w:val="24292E"/>
+          <w:sz w:val="28"/>
+          <w:szCs w:val="28"/>
         </w:rPr>
         <w:t xml:space="preserve">How does text </w:t>
       </w:r>
@@ -129,8 +518,8 @@
         <w:rPr>
           <w:rFonts w:ascii="Times New Roman" w:hAnsi="Times New Roman" w:cs="Times New Roman"/>
           <w:color w:val="24292E"/>
-          <w:sz w:val="16"/>
-          <w:szCs w:val="16"/>
+          <w:sz w:val="28"/>
+          <w:szCs w:val="28"/>
         </w:rPr>
         <w:t>autoshrink</w:t>
       </w:r>
@@ -139,11 +528,137 @@
         <w:rPr>
           <w:rFonts w:ascii="Times New Roman" w:hAnsi="Times New Roman" w:cs="Times New Roman"/>
           <w:color w:val="24292E"/>
-          <w:sz w:val="16"/>
-          <w:szCs w:val="16"/>
+          <w:sz w:val="28"/>
+          <w:szCs w:val="28"/>
         </w:rPr>
         <w:t xml:space="preserve"> work and what are its advantages and disadvantages?</w:t>
       </w:r>
+    </w:p>
+    <w:p>
+      <w:pPr>
+        <w:pStyle w:val="ListParagraph"/>
+        <w:numPr>
+          <w:ilvl w:val="1"/>
+          <w:numId w:val="1"/>
+        </w:numPr>
+        <w:rPr>
+          <w:sz w:val="28"/>
+          <w:szCs w:val="28"/>
+        </w:rPr>
+      </w:pPr>
+      <w:proofErr w:type="spellStart"/>
+      <w:r>
+        <w:rPr>
+          <w:rFonts w:ascii="Times New Roman" w:hAnsi="Times New Roman" w:cs="Times New Roman"/>
+          <w:color w:val="24292E"/>
+          <w:sz w:val="28"/>
+          <w:szCs w:val="28"/>
+        </w:rPr>
+        <w:t>Autoshrink</w:t>
+      </w:r>
+      <w:proofErr w:type="spellEnd"/>
+      <w:r>
+        <w:rPr>
+          <w:rFonts w:ascii="Times New Roman" w:hAnsi="Times New Roman" w:cs="Times New Roman"/>
+          <w:color w:val="24292E"/>
+          <w:sz w:val="28"/>
+          <w:szCs w:val="28"/>
+        </w:rPr>
+        <w:t xml:space="preserve"> - </w:t>
+      </w:r>
+      <w:r>
+        <w:rPr>
+          <w:rFonts w:ascii="Times New Roman" w:eastAsia="Times New Roman" w:hAnsi="Times New Roman" w:cs="Times New Roman"/>
+          <w:sz w:val="28"/>
+          <w:szCs w:val="28"/>
+        </w:rPr>
+        <w:t>Determines whether the label adjusts the appearance of the text before resorting to truncation.</w:t>
+      </w:r>
+      <w:r>
+        <w:t xml:space="preserve"> </w:t>
+      </w:r>
+      <w:r>
+        <w:t xml:space="preserve">The </w:t>
+      </w:r>
+      <w:r>
+        <w:rPr>
+          <w:rFonts w:ascii="Times New Roman" w:eastAsia="Times New Roman" w:hAnsi="Times New Roman" w:cs="Times New Roman"/>
+        </w:rPr>
+        <w:t>Minimum Font Size option was deprecated in iOS 6.</w:t>
+      </w:r>
+      <w:r>
+        <w:rPr>
+          <w:rFonts w:ascii="Times New Roman" w:eastAsia="Times New Roman" w:hAnsi="Times New Roman" w:cs="Times New Roman"/>
+        </w:rPr>
+        <w:t xml:space="preserve"> </w:t>
+      </w:r>
+      <w:r>
+        <w:rPr>
+          <w:rFonts w:ascii="Times New Roman" w:eastAsia="Times New Roman" w:hAnsi="Times New Roman" w:cs="Times New Roman"/>
+          <w:sz w:val="28"/>
+          <w:szCs w:val="28"/>
+        </w:rPr>
+        <w:t xml:space="preserve"> </w:t>
+      </w:r>
+      <w:r>
+        <w:rPr>
+          <w:rFonts w:ascii="Times New Roman" w:eastAsia="Times New Roman" w:hAnsi="Times New Roman" w:cs="Times New Roman"/>
+          <w:sz w:val="28"/>
+          <w:szCs w:val="28"/>
+        </w:rPr>
+        <w:t>The newer</w:t>
+      </w:r>
+      <w:r>
+        <w:rPr>
+          <w:rFonts w:ascii="Times New Roman" w:eastAsia="Times New Roman" w:hAnsi="Times New Roman" w:cs="Times New Roman"/>
+          <w:sz w:val="28"/>
+          <w:szCs w:val="28"/>
+        </w:rPr>
+        <w:t xml:space="preserve"> option of </w:t>
+      </w:r>
+      <w:r>
+        <w:rPr>
+          <w:rFonts w:ascii="Times New Roman" w:eastAsia="Times New Roman" w:hAnsi="Times New Roman" w:cs="Times New Roman"/>
+          <w:sz w:val="28"/>
+          <w:szCs w:val="28"/>
+        </w:rPr>
+        <w:t xml:space="preserve">Minimum Font Scale </w:t>
+      </w:r>
+      <w:r>
+        <w:rPr>
+          <w:rFonts w:ascii="Times New Roman" w:eastAsia="Times New Roman" w:hAnsi="Times New Roman" w:cs="Times New Roman"/>
+          <w:sz w:val="28"/>
+          <w:szCs w:val="28"/>
+        </w:rPr>
+        <w:t xml:space="preserve">requires </w:t>
+      </w:r>
+      <w:r>
+        <w:rPr>
+          <w:rFonts w:ascii="Times New Roman" w:eastAsia="Times New Roman" w:hAnsi="Times New Roman" w:cs="Times New Roman"/>
+          <w:sz w:val="28"/>
+          <w:szCs w:val="28"/>
+        </w:rPr>
+        <w:t>entering</w:t>
+      </w:r>
+      <w:r>
+        <w:rPr>
+          <w:rFonts w:ascii="Times New Roman" w:eastAsia="Times New Roman" w:hAnsi="Times New Roman" w:cs="Times New Roman"/>
+          <w:sz w:val="28"/>
+          <w:szCs w:val="28"/>
+        </w:rPr>
+        <w:t xml:space="preserve"> a value to allow the label to reduce the font size to fit the text.</w:t>
+      </w:r>
+    </w:p>
+    <w:p>
+      <w:pPr>
+        <w:ind w:left="1080"/>
+        <w:rPr>
+          <w:sz w:val="28"/>
+          <w:szCs w:val="28"/>
+        </w:rPr>
+      </w:pPr>
+      <w:bookmarkStart w:id="0" w:name="_GoBack"/>
+      <w:bookmarkEnd w:id="0"/>
     </w:p>
     <w:sectPr>
       <w:pgSz w:w="12240" w:h="15840"/>
@@ -153,6 +668,103 @@
     </w:sectPr>
   </w:body>
 </w:document>
+</file>
+
+<file path=word/numbering.xml><?xml version="1.0" encoding="utf-8"?>
+<w:numbering xmlns:wpc="http://schemas.microsoft.com/office/word/2010/wordprocessingCanvas" xmlns:cx="http://schemas.microsoft.com/office/drawing/2014/chartex" xmlns:cx1="http://schemas.microsoft.com/office/drawing/2015/9/8/chartex" xmlns:cx2="http://schemas.microsoft.com/office/drawing/2015/10/21/chartex" xmlns:cx3="http://schemas.microsoft.com/office/drawing/2016/5/9/chartex" xmlns:cx4="http://schemas.microsoft.com/office/drawing/2016/5/10/chartex" xmlns:cx5="http://schemas.microsoft.com/office/drawing/2016/5/11/chartex" xmlns:cx6="http://schemas.microsoft.com/office/drawing/2016/5/12/chartex" xmlns:cx7="http://schemas.microsoft.com/office/drawing/2016/5/13/chartex" xmlns:cx8="http://schemas.microsoft.com/office/drawing/2016/5/14/chartex" xmlns:mc="http://schemas.openxmlformats.org/markup-compatibility/2006" xmlns:aink="http://schemas.microsoft.com/office/drawing/2016/ink" xmlns:am3d="http://schemas.microsoft.com/office/drawing/2017/model3d" xmlns:o="urn:schemas-microsoft-com:office:office" xmlns:r="http://schemas.openxmlformats.org/officeDocument/2006/relationships" xmlns:m="http://schemas.openxmlformats.org/officeDocument/2006/math" xmlns:v="urn:schemas-microsoft-com:vml" xmlns:wp14="http://schemas.microsoft.com/office/word/2010/wordprocessingDrawing" xmlns:wp="http://schemas.openxmlformats.org/drawingml/2006/wordprocessingDrawing" xmlns:w10="urn:schemas-microsoft-com:office:word" xmlns:w="http://schemas.openxmlformats.org/wordprocessingml/2006/main" xmlns:w14="http://schemas.microsoft.com/office/word/2010/wordml" xmlns:w15="http://schemas.microsoft.com/office/word/2012/wordml" xmlns:w16cid="http://schemas.microsoft.com/office/word/2016/wordml/cid" xmlns:w16se="http://schemas.microsoft.com/office/word/2015/wordml/symex" xmlns:wpg="http://schemas.microsoft.com/office/word/2010/wordprocessingGroup" xmlns:wpi="http://schemas.microsoft.com/office/word/2010/wordprocessingInk" xmlns:wne="http://schemas.microsoft.com/office/word/2006/wordml" xmlns:wps="http://schemas.microsoft.com/office/word/2010/wordprocessingShape" mc:Ignorable="w14 w15 w16se w16cid wp14">
+  <w:abstractNum w:abstractNumId="0" w15:restartNumberingAfterBreak="0">
+    <w:nsid w:val="07947BB6"/>
+    <w:multiLevelType w:val="hybridMultilevel"/>
+    <w:tmpl w:val="F6D01EFC"/>
+    <w:lvl w:ilvl="0" w:tplc="0409000F">
+      <w:start w:val="1"/>
+      <w:numFmt w:val="decimal"/>
+      <w:lvlText w:val="%1."/>
+      <w:lvlJc w:val="left"/>
+      <w:pPr>
+        <w:ind w:left="720" w:hanging="360"/>
+      </w:pPr>
+    </w:lvl>
+    <w:lvl w:ilvl="1" w:tplc="0A5A90E8">
+      <w:start w:val="1"/>
+      <w:numFmt w:val="lowerLetter"/>
+      <w:lvlText w:val="%2."/>
+      <w:lvlJc w:val="left"/>
+      <w:pPr>
+        <w:ind w:left="1440" w:hanging="360"/>
+      </w:pPr>
+      <w:rPr>
+        <w:rFonts w:ascii="Times New Roman" w:hAnsi="Times New Roman" w:cs="Times New Roman" w:hint="default"/>
+      </w:rPr>
+    </w:lvl>
+    <w:lvl w:ilvl="2" w:tplc="0409001B" w:tentative="1">
+      <w:start w:val="1"/>
+      <w:numFmt w:val="lowerRoman"/>
+      <w:lvlText w:val="%3."/>
+      <w:lvlJc w:val="right"/>
+      <w:pPr>
+        <w:ind w:left="2160" w:hanging="180"/>
+      </w:pPr>
+    </w:lvl>
+    <w:lvl w:ilvl="3" w:tplc="0409000F" w:tentative="1">
+      <w:start w:val="1"/>
+      <w:numFmt w:val="decimal"/>
+      <w:lvlText w:val="%4."/>
+      <w:lvlJc w:val="left"/>
+      <w:pPr>
+        <w:ind w:left="2880" w:hanging="360"/>
+      </w:pPr>
+    </w:lvl>
+    <w:lvl w:ilvl="4" w:tplc="04090019" w:tentative="1">
+      <w:start w:val="1"/>
+      <w:numFmt w:val="lowerLetter"/>
+      <w:lvlText w:val="%5."/>
+      <w:lvlJc w:val="left"/>
+      <w:pPr>
+        <w:ind w:left="3600" w:hanging="360"/>
+      </w:pPr>
+    </w:lvl>
+    <w:lvl w:ilvl="5" w:tplc="0409001B" w:tentative="1">
+      <w:start w:val="1"/>
+      <w:numFmt w:val="lowerRoman"/>
+      <w:lvlText w:val="%6."/>
+      <w:lvlJc w:val="right"/>
+      <w:pPr>
+        <w:ind w:left="4320" w:hanging="180"/>
+      </w:pPr>
+    </w:lvl>
+    <w:lvl w:ilvl="6" w:tplc="0409000F" w:tentative="1">
+      <w:start w:val="1"/>
+      <w:numFmt w:val="decimal"/>
+      <w:lvlText w:val="%7."/>
+      <w:lvlJc w:val="left"/>
+      <w:pPr>
+        <w:ind w:left="5040" w:hanging="360"/>
+      </w:pPr>
+    </w:lvl>
+    <w:lvl w:ilvl="7" w:tplc="04090019" w:tentative="1">
+      <w:start w:val="1"/>
+      <w:numFmt w:val="lowerLetter"/>
+      <w:lvlText w:val="%8."/>
+      <w:lvlJc w:val="left"/>
+      <w:pPr>
+        <w:ind w:left="5760" w:hanging="360"/>
+      </w:pPr>
+    </w:lvl>
+    <w:lvl w:ilvl="8" w:tplc="0409001B" w:tentative="1">
+      <w:start w:val="1"/>
+      <w:numFmt w:val="lowerRoman"/>
+      <w:lvlText w:val="%9."/>
+      <w:lvlJc w:val="right"/>
+      <w:pPr>
+        <w:ind w:left="6480" w:hanging="180"/>
+      </w:pPr>
+    </w:lvl>
+  </w:abstractNum>
+  <w:num w:numId="1">
+    <w:abstractNumId w:val="0"/>
+  </w:num>
+</w:numbering>
 </file>
 
 <file path=word/styles.xml><?xml version="1.0" encoding="utf-8"?>
@@ -576,6 +1188,40 @@
     <w:semiHidden/>
     <w:unhideWhenUsed/>
   </w:style>
+  <w:style w:type="paragraph" w:styleId="ListParagraph">
+    <w:name w:val="List Paragraph"/>
+    <w:basedOn w:val="Normal"/>
+    <w:uiPriority w:val="34"/>
+    <w:qFormat/>
+    <w:rsid w:val="002946E8"/>
+    <w:pPr>
+      <w:ind w:left="720"/>
+      <w:contextualSpacing/>
+    </w:pPr>
+  </w:style>
+  <w:style w:type="character" w:customStyle="1" w:styleId="ilfuvd">
+    <w:name w:val="ilfuvd"/>
+    <w:basedOn w:val="DefaultParagraphFont"/>
+    <w:rsid w:val="002946E8"/>
+  </w:style>
+  <w:style w:type="character" w:customStyle="1" w:styleId="markup--quote">
+    <w:name w:val="markup--quote"/>
+    <w:basedOn w:val="DefaultParagraphFont"/>
+    <w:rsid w:val="002946E8"/>
+  </w:style>
+  <w:style w:type="character" w:styleId="HTMLCode">
+    <w:name w:val="HTML Code"/>
+    <w:basedOn w:val="DefaultParagraphFont"/>
+    <w:uiPriority w:val="99"/>
+    <w:semiHidden/>
+    <w:unhideWhenUsed/>
+    <w:rsid w:val="0088742F"/>
+    <w:rPr>
+      <w:rFonts w:ascii="Courier New" w:eastAsia="Times New Roman" w:hAnsi="Courier New" w:cs="Courier New"/>
+      <w:sz w:val="20"/>
+      <w:szCs w:val="20"/>
+    </w:rPr>
+  </w:style>
 </w:styles>
 </file>
 

</xml_diff>